<commit_message>
adding feb 24 slides and RQ assignment
</commit_message>
<xml_diff>
--- a/assignments/Research Question Assignment.docx
+++ b/assignments/Research Question Assignment.docx
@@ -94,7 +94,39 @@
           <w:sz w:val="24"/>
           <w:szCs w:val="24"/>
         </w:rPr>
-        <w:t xml:space="preserve">research questions you would be interested in using as your final research project for this course. The only requirement is that the topic must fit with occupations, job, and social status, construed broadly. If you have any concerns about your desired topic, please discuss with Em and Professor Smith-Lovin. </w:t>
+        <w:t xml:space="preserve">research questions you would be interested in using as your final research project for this course. The only requirement is that the topic must fit with occupations, job, and social status, construed broadly. </w:t>
+      </w:r>
+      <w:r>
+        <w:rPr>
+          <w:rFonts w:ascii="Times New Roman" w:eastAsia="Times New Roman" w:hAnsi="Times New Roman" w:cs="Times New Roman"/>
+          <w:sz w:val="24"/>
+          <w:szCs w:val="24"/>
+        </w:rPr>
+        <w:t xml:space="preserve">Further, you should be able to answer your question using a simulation strategy – try to write a </w:t>
+      </w:r>
+      <w:r>
+        <w:rPr>
+          <w:rFonts w:ascii="Times New Roman" w:eastAsia="Times New Roman" w:hAnsi="Times New Roman" w:cs="Times New Roman"/>
+          <w:sz w:val="24"/>
+          <w:szCs w:val="24"/>
+        </w:rPr>
+        <w:t xml:space="preserve">sentence or two </w:t>
+      </w:r>
+      <w:r>
+        <w:rPr>
+          <w:rFonts w:ascii="Times New Roman" w:eastAsia="Times New Roman" w:hAnsi="Times New Roman" w:cs="Times New Roman"/>
+          <w:sz w:val="24"/>
+          <w:szCs w:val="24"/>
+        </w:rPr>
+        <w:t xml:space="preserve">of how you think you may address the question using the ACT tools we have introduced so far in class. </w:t>
+      </w:r>
+      <w:r>
+        <w:rPr>
+          <w:rFonts w:ascii="Times New Roman" w:eastAsia="Times New Roman" w:hAnsi="Times New Roman" w:cs="Times New Roman"/>
+          <w:sz w:val="24"/>
+          <w:szCs w:val="24"/>
+        </w:rPr>
+        <w:t xml:space="preserve">If you have any concerns about your desired topic, please discuss with Em and Professor Smith-Lovin. </w:t>
       </w:r>
     </w:p>
     <w:p>
@@ -136,6 +168,47 @@
       <w:pPr>
         <w:rPr>
           <w:rFonts w:ascii="Times New Roman" w:eastAsia="Times New Roman" w:hAnsi="Times New Roman" w:cs="Times New Roman"/>
+          <w:b/>
+          <w:bCs/>
+          <w:sz w:val="24"/>
+          <w:szCs w:val="24"/>
+        </w:rPr>
+      </w:pPr>
+      <w:r>
+        <w:rPr>
+          <w:rFonts w:ascii="Times New Roman" w:eastAsia="Times New Roman" w:hAnsi="Times New Roman" w:cs="Times New Roman"/>
+          <w:b/>
+          <w:bCs/>
+          <w:sz w:val="24"/>
+          <w:szCs w:val="24"/>
+        </w:rPr>
+        <w:t>Example</w:t>
+      </w:r>
+      <w:r>
+        <w:rPr>
+          <w:rFonts w:ascii="Times New Roman" w:eastAsia="Times New Roman" w:hAnsi="Times New Roman" w:cs="Times New Roman"/>
+          <w:b/>
+          <w:bCs/>
+          <w:sz w:val="24"/>
+          <w:szCs w:val="24"/>
+        </w:rPr>
+        <w:t xml:space="preserve"> 1</w:t>
+      </w:r>
+      <w:r>
+        <w:rPr>
+          <w:rFonts w:ascii="Times New Roman" w:eastAsia="Times New Roman" w:hAnsi="Times New Roman" w:cs="Times New Roman"/>
+          <w:b/>
+          <w:bCs/>
+          <w:sz w:val="24"/>
+          <w:szCs w:val="24"/>
+        </w:rPr>
+        <w:t xml:space="preserve">: </w:t>
+      </w:r>
+    </w:p>
+    <w:p>
+      <w:pPr>
+        <w:rPr>
+          <w:rFonts w:ascii="Times New Roman" w:eastAsia="Times New Roman" w:hAnsi="Times New Roman" w:cs="Times New Roman"/>
           <w:sz w:val="24"/>
           <w:szCs w:val="24"/>
         </w:rPr>
@@ -181,7 +254,7 @@
           <w:sz w:val="24"/>
           <w:szCs w:val="24"/>
         </w:rPr>
-        <w:t xml:space="preserve"> because I am interested in whether occupational identity influences emotional experience through the identity meanings of occupations</w:t>
+        <w:t xml:space="preserve"> because I am interested in whether occupational identity influences emotional experience </w:t>
       </w:r>
     </w:p>
     <w:p>
@@ -207,26 +280,315 @@
           <w:sz w:val="24"/>
           <w:szCs w:val="24"/>
         </w:rPr>
+        <w:t xml:space="preserve"> in order to help us better understand </w:t>
+      </w:r>
+      <w:r>
+        <w:rPr>
+          <w:rFonts w:ascii="Times New Roman" w:eastAsia="Times New Roman" w:hAnsi="Times New Roman" w:cs="Times New Roman"/>
+          <w:sz w:val="24"/>
+          <w:szCs w:val="24"/>
+        </w:rPr>
+        <w:t>how inequality in the workplace can be affective as well as material</w:t>
+      </w:r>
+      <w:r>
+        <w:rPr>
+          <w:rFonts w:ascii="Times New Roman" w:eastAsia="Times New Roman" w:hAnsi="Times New Roman" w:cs="Times New Roman"/>
+          <w:sz w:val="24"/>
+          <w:szCs w:val="24"/>
+        </w:rPr>
+        <w:t xml:space="preserve">. </w:t>
+      </w:r>
+    </w:p>
+    <w:p>
+      <w:pPr>
+        <w:rPr>
+          <w:rFonts w:ascii="Times New Roman" w:eastAsia="Times New Roman" w:hAnsi="Times New Roman" w:cs="Times New Roman"/>
+          <w:sz w:val="24"/>
+          <w:szCs w:val="24"/>
+        </w:rPr>
+      </w:pPr>
+      <w:r>
+        <w:rPr>
+          <w:rFonts w:ascii="Times New Roman" w:eastAsia="Times New Roman" w:hAnsi="Times New Roman" w:cs="Times New Roman"/>
+          <w:b/>
+          <w:bCs/>
+          <w:sz w:val="24"/>
+          <w:szCs w:val="24"/>
+        </w:rPr>
+        <w:t xml:space="preserve">Broad Simulation Strategy: </w:t>
+      </w:r>
+      <w:r>
+        <w:rPr>
+          <w:rFonts w:ascii="Times New Roman" w:eastAsia="Times New Roman" w:hAnsi="Times New Roman" w:cs="Times New Roman"/>
+          <w:sz w:val="24"/>
+          <w:szCs w:val="24"/>
+        </w:rPr>
+        <w:t>I will pick occupational identities from different industries</w:t>
+      </w:r>
+      <w:r>
+        <w:rPr>
+          <w:rFonts w:ascii="Times New Roman" w:eastAsia="Times New Roman" w:hAnsi="Times New Roman" w:cs="Times New Roman"/>
+          <w:sz w:val="24"/>
+          <w:szCs w:val="24"/>
+        </w:rPr>
+        <w:t xml:space="preserve"> </w:t>
+      </w:r>
+      <w:r>
+        <w:rPr>
+          <w:rFonts w:ascii="Times New Roman" w:eastAsia="Times New Roman" w:hAnsi="Times New Roman" w:cs="Times New Roman"/>
+          <w:sz w:val="24"/>
+          <w:szCs w:val="24"/>
+        </w:rPr>
+        <w:t>and simulate their characteristic emotions</w:t>
+      </w:r>
+      <w:r>
+        <w:rPr>
+          <w:rFonts w:ascii="Times New Roman" w:eastAsia="Times New Roman" w:hAnsi="Times New Roman" w:cs="Times New Roman"/>
+          <w:sz w:val="24"/>
+          <w:szCs w:val="24"/>
+        </w:rPr>
+        <w:t xml:space="preserve"> and compare them. </w:t>
+      </w:r>
+    </w:p>
+    <w:p>
+      <w:pPr>
+        <w:rPr>
+          <w:rFonts w:ascii="Times New Roman" w:eastAsia="Times New Roman" w:hAnsi="Times New Roman" w:cs="Times New Roman"/>
+          <w:sz w:val="24"/>
+          <w:szCs w:val="24"/>
+        </w:rPr>
+      </w:pPr>
+    </w:p>
+    <w:p>
+      <w:pPr>
+        <w:rPr>
+          <w:rFonts w:ascii="Times New Roman" w:eastAsia="Times New Roman" w:hAnsi="Times New Roman" w:cs="Times New Roman"/>
+          <w:b/>
+          <w:bCs/>
+          <w:sz w:val="24"/>
+          <w:szCs w:val="24"/>
+        </w:rPr>
+      </w:pPr>
+      <w:r>
+        <w:rPr>
+          <w:rFonts w:ascii="Times New Roman" w:eastAsia="Times New Roman" w:hAnsi="Times New Roman" w:cs="Times New Roman"/>
+          <w:b/>
+          <w:bCs/>
+          <w:sz w:val="24"/>
+          <w:szCs w:val="24"/>
+        </w:rPr>
+        <w:t>Example</w:t>
+      </w:r>
+      <w:r>
+        <w:rPr>
+          <w:rFonts w:ascii="Times New Roman" w:eastAsia="Times New Roman" w:hAnsi="Times New Roman" w:cs="Times New Roman"/>
+          <w:b/>
+          <w:bCs/>
+          <w:sz w:val="24"/>
+          <w:szCs w:val="24"/>
+        </w:rPr>
+        <w:t xml:space="preserve"> 2</w:t>
+      </w:r>
+      <w:r>
+        <w:rPr>
+          <w:rFonts w:ascii="Times New Roman" w:eastAsia="Times New Roman" w:hAnsi="Times New Roman" w:cs="Times New Roman"/>
+          <w:b/>
+          <w:bCs/>
+          <w:sz w:val="24"/>
+          <w:szCs w:val="24"/>
+        </w:rPr>
+        <w:t xml:space="preserve">: </w:t>
+      </w:r>
+    </w:p>
+    <w:p>
+      <w:pPr>
+        <w:rPr>
+          <w:rFonts w:ascii="Times New Roman" w:eastAsia="Times New Roman" w:hAnsi="Times New Roman" w:cs="Times New Roman"/>
+          <w:sz w:val="24"/>
+          <w:szCs w:val="24"/>
+        </w:rPr>
+      </w:pPr>
+      <w:r>
+        <w:rPr>
+          <w:rFonts w:ascii="Times New Roman" w:eastAsia="Times New Roman" w:hAnsi="Times New Roman" w:cs="Times New Roman"/>
+          <w:b/>
+          <w:sz w:val="24"/>
+          <w:szCs w:val="24"/>
+        </w:rPr>
+        <w:t>Topic:</w:t>
+      </w:r>
+      <w:r>
+        <w:rPr>
+          <w:rFonts w:ascii="Times New Roman" w:eastAsia="Times New Roman" w:hAnsi="Times New Roman" w:cs="Times New Roman"/>
+          <w:sz w:val="24"/>
+          <w:szCs w:val="24"/>
+        </w:rPr>
+        <w:t xml:space="preserve"> I am studying </w:t>
+      </w:r>
+      <w:r>
+        <w:rPr>
+          <w:rFonts w:ascii="Times New Roman" w:eastAsia="Times New Roman" w:hAnsi="Times New Roman" w:cs="Times New Roman"/>
+          <w:sz w:val="24"/>
+          <w:szCs w:val="24"/>
+        </w:rPr>
+        <w:t>work/family role conflict</w:t>
+      </w:r>
+    </w:p>
+    <w:p>
+      <w:pPr>
+        <w:rPr>
+          <w:rFonts w:ascii="Times New Roman" w:eastAsia="Times New Roman" w:hAnsi="Times New Roman" w:cs="Times New Roman"/>
+          <w:sz w:val="24"/>
+          <w:szCs w:val="24"/>
+        </w:rPr>
+      </w:pPr>
+      <w:r>
+        <w:rPr>
+          <w:rFonts w:ascii="Times New Roman" w:eastAsia="Times New Roman" w:hAnsi="Times New Roman" w:cs="Times New Roman"/>
+          <w:b/>
+          <w:sz w:val="24"/>
+          <w:szCs w:val="24"/>
+        </w:rPr>
+        <w:t>Question:</w:t>
+      </w:r>
+      <w:r>
+        <w:rPr>
+          <w:rFonts w:ascii="Times New Roman" w:eastAsia="Times New Roman" w:hAnsi="Times New Roman" w:cs="Times New Roman"/>
+          <w:sz w:val="24"/>
+          <w:szCs w:val="24"/>
+        </w:rPr>
+        <w:t xml:space="preserve"> because I am interested in </w:t>
+      </w:r>
+      <w:r>
+        <w:rPr>
+          <w:rFonts w:ascii="Times New Roman" w:eastAsia="Times New Roman" w:hAnsi="Times New Roman" w:cs="Times New Roman"/>
+          <w:sz w:val="24"/>
+          <w:szCs w:val="24"/>
+        </w:rPr>
+        <w:t>what occupations are expected to act in ways very different from how Mothers and Fathers are supposed to act in the same situations</w:t>
+      </w:r>
+    </w:p>
+    <w:p>
+      <w:pPr>
+        <w:rPr>
+          <w:rFonts w:ascii="Times New Roman" w:eastAsia="Times New Roman" w:hAnsi="Times New Roman" w:cs="Times New Roman"/>
+          <w:sz w:val="24"/>
+          <w:szCs w:val="24"/>
+        </w:rPr>
+      </w:pPr>
+      <w:r>
+        <w:rPr>
+          <w:rFonts w:ascii="Times New Roman" w:eastAsia="Times New Roman" w:hAnsi="Times New Roman" w:cs="Times New Roman"/>
+          <w:b/>
+          <w:sz w:val="24"/>
+          <w:szCs w:val="24"/>
+        </w:rPr>
+        <w:t>Significance:</w:t>
+      </w:r>
+      <w:r>
+        <w:rPr>
+          <w:rFonts w:ascii="Times New Roman" w:eastAsia="Times New Roman" w:hAnsi="Times New Roman" w:cs="Times New Roman"/>
+          <w:sz w:val="24"/>
+          <w:szCs w:val="24"/>
+        </w:rPr>
         <w:t xml:space="preserve"> in order to help us better understand how </w:t>
       </w:r>
-      <w:proofErr w:type="gramStart"/>
-      <w:r>
-        <w:rPr>
-          <w:rFonts w:ascii="Times New Roman" w:eastAsia="Times New Roman" w:hAnsi="Times New Roman" w:cs="Times New Roman"/>
-          <w:sz w:val="24"/>
-          <w:szCs w:val="24"/>
-        </w:rPr>
-        <w:t>occupations</w:t>
-      </w:r>
-      <w:proofErr w:type="gramEnd"/>
-      <w:r>
-        <w:rPr>
-          <w:rFonts w:ascii="Times New Roman" w:eastAsia="Times New Roman" w:hAnsi="Times New Roman" w:cs="Times New Roman"/>
-          <w:sz w:val="24"/>
-          <w:szCs w:val="24"/>
-        </w:rPr>
-        <w:t xml:space="preserve"> structure affective life. </w:t>
-      </w:r>
+      <w:r>
+        <w:rPr>
+          <w:rFonts w:ascii="Times New Roman" w:eastAsia="Times New Roman" w:hAnsi="Times New Roman" w:cs="Times New Roman"/>
+          <w:sz w:val="24"/>
+          <w:szCs w:val="24"/>
+        </w:rPr>
+        <w:t xml:space="preserve">cultural expectations of parenthood </w:t>
+      </w:r>
+      <w:r>
+        <w:rPr>
+          <w:rFonts w:ascii="Times New Roman" w:eastAsia="Times New Roman" w:hAnsi="Times New Roman" w:cs="Times New Roman"/>
+          <w:sz w:val="24"/>
+          <w:szCs w:val="24"/>
+        </w:rPr>
+        <w:t>are related to gender segregation in occupations</w:t>
+      </w:r>
+      <w:r>
+        <w:rPr>
+          <w:rFonts w:ascii="Times New Roman" w:eastAsia="Times New Roman" w:hAnsi="Times New Roman" w:cs="Times New Roman"/>
+          <w:sz w:val="24"/>
+          <w:szCs w:val="24"/>
+        </w:rPr>
+        <w:t xml:space="preserve">. </w:t>
+      </w:r>
+    </w:p>
+    <w:p>
+      <w:pPr>
+        <w:rPr>
+          <w:rFonts w:ascii="Times New Roman" w:eastAsia="Times New Roman" w:hAnsi="Times New Roman" w:cs="Times New Roman"/>
+          <w:sz w:val="24"/>
+          <w:szCs w:val="24"/>
+        </w:rPr>
+      </w:pPr>
+      <w:proofErr w:type="spellStart"/>
+      <w:r>
+        <w:rPr>
+          <w:rFonts w:ascii="Times New Roman" w:eastAsia="Times New Roman" w:hAnsi="Times New Roman" w:cs="Times New Roman"/>
+          <w:b/>
+          <w:bCs/>
+          <w:sz w:val="24"/>
+          <w:szCs w:val="24"/>
+        </w:rPr>
+        <w:t>B</w:t>
+      </w:r>
+      <w:proofErr w:type="spellEnd"/>
+      <w:r>
+        <w:rPr>
+          <w:rFonts w:ascii="Times New Roman" w:eastAsia="Times New Roman" w:hAnsi="Times New Roman" w:cs="Times New Roman"/>
+          <w:b/>
+          <w:bCs/>
+          <w:sz w:val="24"/>
+          <w:szCs w:val="24"/>
+        </w:rPr>
+        <w:t xml:space="preserve">road Simulation Strategy: </w:t>
+      </w:r>
+      <w:r>
+        <w:rPr>
+          <w:rFonts w:ascii="Times New Roman" w:eastAsia="Times New Roman" w:hAnsi="Times New Roman" w:cs="Times New Roman"/>
+          <w:sz w:val="24"/>
+          <w:szCs w:val="24"/>
+        </w:rPr>
+        <w:t xml:space="preserve">I will </w:t>
+      </w:r>
+      <w:r>
+        <w:rPr>
+          <w:rFonts w:ascii="Times New Roman" w:eastAsia="Times New Roman" w:hAnsi="Times New Roman" w:cs="Times New Roman"/>
+          <w:sz w:val="24"/>
+          <w:szCs w:val="24"/>
+        </w:rPr>
+        <w:t xml:space="preserve">simulate the optimal behavior to occur between occupational dyads in three industries that differ in the extent to which they are gender segregated: </w:t>
+      </w:r>
+      <w:r>
+        <w:rPr>
+          <w:rFonts w:ascii="Times New Roman" w:eastAsia="Times New Roman" w:hAnsi="Times New Roman" w:cs="Times New Roman"/>
+          <w:sz w:val="24"/>
+          <w:szCs w:val="24"/>
+        </w:rPr>
+        <w:t>education, medicine, and criminal justice</w:t>
+      </w:r>
+      <w:r>
+        <w:rPr>
+          <w:rFonts w:ascii="Times New Roman" w:eastAsia="Times New Roman" w:hAnsi="Times New Roman" w:cs="Times New Roman"/>
+          <w:sz w:val="24"/>
+          <w:szCs w:val="24"/>
+        </w:rPr>
+        <w:t xml:space="preserve">. Then, I will replace the actor in those simulations with ‘mother’ or ‘father’ and determine how far away the Mother and Father optimal behaviors are from the original actor. </w:t>
+      </w:r>
+    </w:p>
+    <w:p>
+      <w:pPr>
+        <w:rPr>
+          <w:rFonts w:ascii="Times New Roman" w:eastAsia="Times New Roman" w:hAnsi="Times New Roman" w:cs="Times New Roman"/>
+          <w:sz w:val="24"/>
+          <w:szCs w:val="24"/>
+        </w:rPr>
+      </w:pPr>
     </w:p>
     <w:p>
       <w:pPr>
@@ -329,6 +691,27 @@
           <w:szCs w:val="24"/>
         </w:rPr>
       </w:pPr>
+      <w:r>
+        <w:rPr>
+          <w:rFonts w:ascii="Times New Roman" w:eastAsia="Times New Roman" w:hAnsi="Times New Roman" w:cs="Times New Roman"/>
+          <w:b/>
+          <w:bCs/>
+          <w:sz w:val="24"/>
+          <w:szCs w:val="24"/>
+        </w:rPr>
+        <w:lastRenderedPageBreak/>
+        <w:t>Broad Simulation Strategy:</w:t>
+      </w:r>
+    </w:p>
+    <w:p>
+      <w:pPr>
+        <w:rPr>
+          <w:rFonts w:ascii="Times New Roman" w:eastAsia="Times New Roman" w:hAnsi="Times New Roman" w:cs="Times New Roman"/>
+          <w:b/>
+          <w:sz w:val="24"/>
+          <w:szCs w:val="24"/>
+        </w:rPr>
+      </w:pPr>
     </w:p>
     <w:p>
       <w:pPr>
@@ -422,6 +805,26 @@
           <w:szCs w:val="24"/>
         </w:rPr>
       </w:pPr>
+      <w:r>
+        <w:rPr>
+          <w:rFonts w:ascii="Times New Roman" w:eastAsia="Times New Roman" w:hAnsi="Times New Roman" w:cs="Times New Roman"/>
+          <w:b/>
+          <w:bCs/>
+          <w:sz w:val="24"/>
+          <w:szCs w:val="24"/>
+        </w:rPr>
+        <w:t>Broad Simulation Strategy:</w:t>
+      </w:r>
+    </w:p>
+    <w:p>
+      <w:pPr>
+        <w:rPr>
+          <w:rFonts w:ascii="Times New Roman" w:eastAsia="Times New Roman" w:hAnsi="Times New Roman" w:cs="Times New Roman"/>
+          <w:b/>
+          <w:sz w:val="24"/>
+          <w:szCs w:val="24"/>
+        </w:rPr>
+      </w:pPr>
     </w:p>
     <w:p>
       <w:pPr>
@@ -504,6 +907,26 @@
           <w:szCs w:val="24"/>
         </w:rPr>
         <w:t>Significance:</w:t>
+      </w:r>
+    </w:p>
+    <w:p>
+      <w:pPr>
+        <w:rPr>
+          <w:rFonts w:ascii="Times New Roman" w:eastAsia="Times New Roman" w:hAnsi="Times New Roman" w:cs="Times New Roman"/>
+          <w:b/>
+          <w:sz w:val="24"/>
+          <w:szCs w:val="24"/>
+        </w:rPr>
+      </w:pPr>
+      <w:r>
+        <w:rPr>
+          <w:rFonts w:ascii="Times New Roman" w:eastAsia="Times New Roman" w:hAnsi="Times New Roman" w:cs="Times New Roman"/>
+          <w:b/>
+          <w:bCs/>
+          <w:sz w:val="24"/>
+          <w:szCs w:val="24"/>
+        </w:rPr>
+        <w:t>Broad Simulation Strategy:</w:t>
       </w:r>
     </w:p>
     <w:p>

</xml_diff>